<commit_message>
Final gif and README
</commit_message>
<xml_diff>
--- a/РГР Мисько.docx
+++ b/РГР Мисько.docx
@@ -14,7 +14,6 @@
           <w:lang w:val="uk-UA"/>
         </w:rPr>
       </w:pPr>
-      <w:bookmarkStart w:id="0" w:name="_GoBack"/>
       <w:r>
         <w:rPr>
           <w:rFonts w:ascii="Times New Roman" w:eastAsia="Calibri" w:hAnsi="Times New Roman" w:cs="Times New Roman"/>
@@ -747,7 +746,34 @@
           <w:sz w:val="28"/>
           <w:lang w:val="uk-UA"/>
         </w:rPr>
-        <w:t>Реалізація масштабування текстури (координати текстури) масштабування/обертання навколо визначеної користувачем точки – непарні варіанти реалізують масштабування, парні варіанти реалізують обертання</w:t>
+        <w:t>Реаліз</w:t>
+      </w:r>
+      <w:r>
+        <w:rPr>
+          <w:rFonts w:ascii="Times New Roman" w:hAnsi="Times New Roman" w:cs="Times New Roman"/>
+          <w:noProof/>
+          <w:sz w:val="28"/>
+          <w:lang w:val="uk-UA"/>
+        </w:rPr>
+        <w:t xml:space="preserve">уйте </w:t>
+      </w:r>
+      <w:r>
+        <w:rPr>
+          <w:rFonts w:ascii="Times New Roman" w:hAnsi="Times New Roman" w:cs="Times New Roman"/>
+          <w:noProof/>
+          <w:sz w:val="28"/>
+          <w:lang w:val="uk-UA"/>
+        </w:rPr>
+        <w:t>масштабування текстури (координати текстури) масштабування/обертання навколо визначеної користувачем точки – непарні варіанти реалізують масштабування, парні варіанти реалізують обертання</w:t>
+      </w:r>
+      <w:r>
+        <w:rPr>
+          <w:rFonts w:ascii="Times New Roman" w:hAnsi="Times New Roman" w:cs="Times New Roman"/>
+          <w:noProof/>
+          <w:sz w:val="28"/>
+          <w:lang w:val="uk-UA"/>
+        </w:rPr>
+        <w:t>.</w:t>
       </w:r>
     </w:p>
     <w:p>
@@ -1546,40 +1572,7 @@
           <w:szCs w:val="28"/>
           <w:lang w:val="uk-UA"/>
         </w:rPr>
-        <w:t>Рис</w:t>
-      </w:r>
-      <w:r>
-        <w:rPr>
-          <w:rFonts w:ascii="Times New Roman" w:eastAsia="Times New Roman" w:hAnsi="Times New Roman" w:cs="Times New Roman"/>
-          <w:bCs/>
-          <w:noProof/>
-          <w:sz w:val="28"/>
-          <w:szCs w:val="28"/>
-          <w:lang w:val="uk-UA"/>
-        </w:rPr>
-        <w:t>.</w:t>
-      </w:r>
-      <w:r>
-        <w:rPr>
-          <w:rFonts w:ascii="Times New Roman" w:eastAsia="Times New Roman" w:hAnsi="Times New Roman" w:cs="Times New Roman"/>
-          <w:bCs/>
-          <w:noProof/>
-          <w:sz w:val="28"/>
-          <w:szCs w:val="28"/>
-          <w:lang w:val="uk-UA"/>
-        </w:rPr>
-        <w:t xml:space="preserve"> 1: </w:t>
-      </w:r>
-      <w:r>
-        <w:rPr>
-          <w:rFonts w:ascii="Times New Roman" w:eastAsia="Times New Roman" w:hAnsi="Times New Roman" w:cs="Times New Roman"/>
-          <w:bCs/>
-          <w:noProof/>
-          <w:sz w:val="28"/>
-          <w:szCs w:val="28"/>
-          <w:lang w:val="uk-UA"/>
-        </w:rPr>
-        <w:t>Фігура за варіантом</w:t>
+        <w:t>Рис. 1: Фігура за варіантом</w:t>
       </w:r>
     </w:p>
     <w:p>
@@ -1719,29 +1712,7 @@
           <w:szCs w:val="28"/>
           <w:lang w:val="uk-UA"/>
         </w:rPr>
-        <w:t>Рис</w:t>
-      </w:r>
-      <w:r>
-        <w:rPr>
-          <w:rFonts w:ascii="Times New Roman" w:eastAsia="Times New Roman" w:hAnsi="Times New Roman" w:cs="Times New Roman"/>
-          <w:bCs/>
-          <w:noProof/>
-          <w:sz w:val="28"/>
-          <w:szCs w:val="28"/>
-          <w:lang w:val="uk-UA"/>
-        </w:rPr>
-        <w:t xml:space="preserve">. </w:t>
-      </w:r>
-      <w:r>
-        <w:rPr>
-          <w:rFonts w:ascii="Times New Roman" w:eastAsia="Times New Roman" w:hAnsi="Times New Roman" w:cs="Times New Roman"/>
-          <w:bCs/>
-          <w:noProof/>
-          <w:sz w:val="28"/>
-          <w:szCs w:val="28"/>
-          <w:lang w:val="uk-UA"/>
-        </w:rPr>
-        <w:t>2: Обрана текстура</w:t>
+        <w:t>Рис. 2: Обрана текстура</w:t>
       </w:r>
     </w:p>
     <w:p>
@@ -1966,7 +1937,16 @@
           <w:sz w:val="28"/>
           <w:lang w:val="uk-UA"/>
         </w:rPr>
-        <w:t>Результат наступний</w:t>
+        <w:t xml:space="preserve">Результат </w:t>
+      </w:r>
+      <w:r>
+        <w:rPr>
+          <w:rFonts w:ascii="Times New Roman" w:hAnsi="Times New Roman" w:cs="Times New Roman"/>
+          <w:noProof/>
+          <w:sz w:val="28"/>
+          <w:lang w:val="uk-UA"/>
+        </w:rPr>
+        <w:t>зображено</w:t>
       </w:r>
       <w:r>
         <w:rPr>
@@ -1984,7 +1964,7 @@
           <w:sz w:val="28"/>
           <w:lang w:val="uk-UA"/>
         </w:rPr>
-        <w:t>:</w:t>
+        <w:t>.</w:t>
       </w:r>
     </w:p>
     <w:p>
@@ -2017,18 +1997,7 @@
           <w:szCs w:val="28"/>
           <w:lang w:val="uk-UA"/>
         </w:rPr>
-        <w:t>Рис</w:t>
-      </w:r>
-      <w:r>
-        <w:rPr>
-          <w:rFonts w:ascii="Times New Roman" w:eastAsia="Times New Roman" w:hAnsi="Times New Roman" w:cs="Times New Roman"/>
-          <w:bCs/>
-          <w:noProof/>
-          <w:sz w:val="28"/>
-          <w:szCs w:val="28"/>
-          <w:lang w:val="uk-UA"/>
-        </w:rPr>
-        <w:t xml:space="preserve">. </w:t>
+        <w:t xml:space="preserve">Рис. </w:t>
       </w:r>
       <w:r>
         <w:rPr>
@@ -2172,7 +2141,126 @@
           <w:sz w:val="28"/>
           <w:lang w:val="uk-UA"/>
         </w:rPr>
-        <w:t xml:space="preserve"> Для переміщення фігури по клавіутурі використано специфікований код, що оновлює положення точки по координатам при натисканні зазначених у завданні кнопок.</w:t>
+        <w:t xml:space="preserve"> Для переміщення </w:t>
+      </w:r>
+      <w:r>
+        <w:rPr>
+          <w:rFonts w:ascii="Times New Roman" w:hAnsi="Times New Roman" w:cs="Times New Roman"/>
+          <w:noProof/>
+          <w:sz w:val="28"/>
+          <w:lang w:val="uk-UA"/>
+        </w:rPr>
+        <w:t>точки</w:t>
+      </w:r>
+      <w:bookmarkStart w:id="0" w:name="_GoBack"/>
+      <w:bookmarkEnd w:id="0"/>
+      <w:r>
+        <w:rPr>
+          <w:rFonts w:ascii="Times New Roman" w:hAnsi="Times New Roman" w:cs="Times New Roman"/>
+          <w:noProof/>
+          <w:sz w:val="28"/>
+          <w:lang w:val="uk-UA"/>
+        </w:rPr>
+        <w:t xml:space="preserve"> </w:t>
+      </w:r>
+      <w:r>
+        <w:rPr>
+          <w:rFonts w:ascii="Times New Roman" w:hAnsi="Times New Roman" w:cs="Times New Roman"/>
+          <w:noProof/>
+          <w:sz w:val="28"/>
+          <w:lang w:val="uk-UA"/>
+        </w:rPr>
+        <w:t>через кл</w:t>
+      </w:r>
+      <w:r>
+        <w:rPr>
+          <w:rFonts w:ascii="Times New Roman" w:hAnsi="Times New Roman" w:cs="Times New Roman"/>
+          <w:noProof/>
+          <w:sz w:val="28"/>
+          <w:lang w:val="uk-UA"/>
+        </w:rPr>
+        <w:t>а</w:t>
+      </w:r>
+      <w:r>
+        <w:rPr>
+          <w:rFonts w:ascii="Times New Roman" w:hAnsi="Times New Roman" w:cs="Times New Roman"/>
+          <w:noProof/>
+          <w:sz w:val="28"/>
+          <w:lang w:val="uk-UA"/>
+        </w:rPr>
+        <w:t>віатуру</w:t>
+      </w:r>
+      <w:r>
+        <w:rPr>
+          <w:rFonts w:ascii="Times New Roman" w:hAnsi="Times New Roman" w:cs="Times New Roman"/>
+          <w:noProof/>
+          <w:sz w:val="28"/>
+          <w:lang w:val="uk-UA"/>
+        </w:rPr>
+        <w:t xml:space="preserve"> використано </w:t>
+      </w:r>
+      <w:r>
+        <w:rPr>
+          <w:rFonts w:ascii="Times New Roman" w:hAnsi="Times New Roman" w:cs="Times New Roman"/>
+          <w:noProof/>
+          <w:sz w:val="28"/>
+          <w:lang w:val="uk-UA"/>
+        </w:rPr>
+        <w:t>відповідний</w:t>
+      </w:r>
+      <w:r>
+        <w:rPr>
+          <w:rFonts w:ascii="Times New Roman" w:hAnsi="Times New Roman" w:cs="Times New Roman"/>
+          <w:noProof/>
+          <w:sz w:val="28"/>
+          <w:lang w:val="uk-UA"/>
+        </w:rPr>
+        <w:t xml:space="preserve"> код</w:t>
+      </w:r>
+      <w:r>
+        <w:rPr>
+          <w:rFonts w:ascii="Times New Roman" w:hAnsi="Times New Roman" w:cs="Times New Roman"/>
+          <w:noProof/>
+          <w:sz w:val="28"/>
+          <w:lang w:val="uk-UA"/>
+        </w:rPr>
+        <w:t xml:space="preserve"> </w:t>
+      </w:r>
+      <w:r>
+        <w:rPr>
+          <w:rFonts w:ascii="Times New Roman" w:hAnsi="Times New Roman" w:cs="Times New Roman"/>
+          <w:noProof/>
+          <w:sz w:val="28"/>
+          <w:lang w:val="uk-UA"/>
+        </w:rPr>
+        <w:t>д</w:t>
+      </w:r>
+      <w:r>
+        <w:rPr>
+          <w:rFonts w:ascii="Times New Roman" w:hAnsi="Times New Roman" w:cs="Times New Roman"/>
+          <w:noProof/>
+          <w:sz w:val="28"/>
+          <w:lang w:val="uk-UA"/>
+        </w:rPr>
+        <w:t xml:space="preserve">ля </w:t>
+      </w:r>
+      <w:r>
+        <w:rPr>
+          <w:rFonts w:ascii="Times New Roman" w:hAnsi="Times New Roman" w:cs="Times New Roman"/>
+          <w:noProof/>
+          <w:sz w:val="28"/>
+          <w:lang w:val="uk-UA"/>
+        </w:rPr>
+        <w:t>window.onkeydown</w:t>
+      </w:r>
+      <w:r>
+        <w:rPr>
+          <w:rFonts w:ascii="Times New Roman" w:hAnsi="Times New Roman" w:cs="Times New Roman"/>
+          <w:noProof/>
+          <w:sz w:val="28"/>
+          <w:lang w:val="uk-UA"/>
+        </w:rPr>
+        <w:t>, що оновлює положення точки по координатам при натисканні зазначених у завданні кнопок.</w:t>
       </w:r>
     </w:p>
     <w:p>
@@ -2208,29 +2296,7 @@
           <w:lang w:val="uk-UA"/>
         </w:rPr>
         <w:lastRenderedPageBreak/>
-        <w:t>Рис</w:t>
-      </w:r>
-      <w:r>
-        <w:rPr>
-          <w:rFonts w:ascii="Times New Roman" w:eastAsia="Times New Roman" w:hAnsi="Times New Roman" w:cs="Times New Roman"/>
-          <w:bCs/>
-          <w:noProof/>
-          <w:sz w:val="28"/>
-          <w:szCs w:val="28"/>
-          <w:lang w:val="uk-UA"/>
-        </w:rPr>
-        <w:t>. 4</w:t>
-      </w:r>
-      <w:r>
-        <w:rPr>
-          <w:rFonts w:ascii="Times New Roman" w:eastAsia="Times New Roman" w:hAnsi="Times New Roman" w:cs="Times New Roman"/>
-          <w:bCs/>
-          <w:noProof/>
-          <w:sz w:val="28"/>
-          <w:szCs w:val="28"/>
-          <w:lang w:val="uk-UA"/>
-        </w:rPr>
-        <w:t xml:space="preserve">: </w:t>
+        <w:t xml:space="preserve">Рис. 4: </w:t>
       </w:r>
       <w:r>
         <w:rPr>
@@ -2784,16 +2850,7 @@
           <w:sz w:val="28"/>
           <w:lang w:val="uk-UA"/>
         </w:rPr>
-        <w:t xml:space="preserve"> – A та D по координаті u відповідно на зменшення та збільшення, W та S – по координаті vтак само </w:t>
-      </w:r>
-      <w:r>
-        <w:rPr>
-          <w:rFonts w:ascii="Times New Roman" w:hAnsi="Times New Roman" w:cs="Times New Roman"/>
-          <w:noProof/>
-          <w:sz w:val="28"/>
-          <w:lang w:val="uk-UA"/>
-        </w:rPr>
-        <w:t>на зменшення та збільшення</w:t>
+        <w:t xml:space="preserve"> – A та D по координаті u відповідно на зменшення та збільшення, W та S – по координаті vтак само на зменшення та збільшення</w:t>
       </w:r>
       <w:r>
         <w:rPr>
@@ -10939,7 +10996,6 @@
         <w:t>}</w:t>
       </w:r>
     </w:p>
-    <w:bookmarkEnd w:id="0"/>
     <w:p>
       <w:pPr>
         <w:rPr>
@@ -11517,6 +11573,7 @@
   <w:style w:type="character" w:default="1" w:styleId="a0">
     <w:name w:val="Default Paragraph Font"/>
     <w:uiPriority w:val="1"/>
+    <w:semiHidden/>
     <w:unhideWhenUsed/>
   </w:style>
   <w:style w:type="table" w:default="1" w:styleId="a1">

</xml_diff>